<commit_message>
Updated README and added some extra stuff to the Word template
</commit_message>
<xml_diff>
--- a/reference.docx
+++ b/reference.docx
@@ -4,10 +4,397 @@
   <w:body>
     <w:p>
       <w:pPr>
+        <w:pStyle w:val="Title"/>
+      </w:pPr>
+      <w:bookmarkStart w:id="0" w:name="hello"/>
+      <w:r>
+        <w:t>This is the title</w:t>
+      </w:r>
+    </w:p>
+    <w:p>
+      <w:pPr>
+        <w:pStyle w:val="Subtitle"/>
+      </w:pPr>
+      <w:r>
+        <w:t>And this is a clever subtitle</w:t>
+      </w:r>
+    </w:p>
+    <w:p>
+      <w:pPr>
+        <w:pStyle w:val="Author"/>
+      </w:pPr>
+      <w:r>
+        <w:t>Author Name</w:t>
+      </w:r>
+    </w:p>
+    <w:p>
+      <w:pPr>
+        <w:pStyle w:val="Date"/>
+      </w:pPr>
+      <w:r>
+        <w:t>20 April 2020</w:t>
+      </w:r>
+    </w:p>
+    <w:p>
+      <w:pPr>
+        <w:pStyle w:val="Abstract"/>
+      </w:pPr>
+      <w:r>
+        <w:t xml:space="preserve">Lorem ipsum dolor sit </w:t>
+      </w:r>
+      <w:proofErr w:type="spellStart"/>
+      <w:r>
+        <w:t>amet</w:t>
+      </w:r>
+      <w:proofErr w:type="spellEnd"/>
+      <w:r>
+        <w:t xml:space="preserve">, </w:t>
+      </w:r>
+      <w:proofErr w:type="spellStart"/>
+      <w:r>
+        <w:t>consectetur</w:t>
+      </w:r>
+      <w:proofErr w:type="spellEnd"/>
+      <w:r>
+        <w:t xml:space="preserve"> </w:t>
+      </w:r>
+      <w:proofErr w:type="spellStart"/>
+      <w:r>
+        <w:t>adipiscing</w:t>
+      </w:r>
+      <w:proofErr w:type="spellEnd"/>
+      <w:r>
+        <w:t xml:space="preserve"> </w:t>
+      </w:r>
+      <w:proofErr w:type="spellStart"/>
+      <w:r>
+        <w:t>elit</w:t>
+      </w:r>
+      <w:proofErr w:type="spellEnd"/>
+      <w:r>
+        <w:t xml:space="preserve">, sed do </w:t>
+      </w:r>
+      <w:proofErr w:type="spellStart"/>
+      <w:r>
+        <w:t>eiusmod</w:t>
+      </w:r>
+      <w:proofErr w:type="spellEnd"/>
+      <w:r>
+        <w:t xml:space="preserve"> </w:t>
+      </w:r>
+      <w:proofErr w:type="spellStart"/>
+      <w:r>
+        <w:t>tempor</w:t>
+      </w:r>
+      <w:proofErr w:type="spellEnd"/>
+      <w:r>
+        <w:t xml:space="preserve"> </w:t>
+      </w:r>
+      <w:proofErr w:type="spellStart"/>
+      <w:r>
+        <w:t>incididunt</w:t>
+      </w:r>
+      <w:proofErr w:type="spellEnd"/>
+      <w:r>
+        <w:t xml:space="preserve"> </w:t>
+      </w:r>
+      <w:proofErr w:type="spellStart"/>
+      <w:r>
+        <w:t>ut</w:t>
+      </w:r>
+      <w:proofErr w:type="spellEnd"/>
+      <w:r>
+        <w:t xml:space="preserve"> </w:t>
+      </w:r>
+      <w:proofErr w:type="spellStart"/>
+      <w:r>
+        <w:t>labore</w:t>
+      </w:r>
+      <w:proofErr w:type="spellEnd"/>
+      <w:r>
+        <w:t xml:space="preserve"> et dolore magna </w:t>
+      </w:r>
+      <w:proofErr w:type="spellStart"/>
+      <w:r>
+        <w:t>aliqua</w:t>
+      </w:r>
+      <w:proofErr w:type="spellEnd"/>
+      <w:r>
+        <w:t xml:space="preserve">. Ut </w:t>
+      </w:r>
+      <w:proofErr w:type="spellStart"/>
+      <w:r>
+        <w:t>enim</w:t>
+      </w:r>
+      <w:proofErr w:type="spellEnd"/>
+      <w:r>
+        <w:t xml:space="preserve"> ad minim </w:t>
+      </w:r>
+      <w:proofErr w:type="spellStart"/>
+      <w:r>
+        <w:t>veniam</w:t>
+      </w:r>
+      <w:proofErr w:type="spellEnd"/>
+      <w:r>
+        <w:t xml:space="preserve">, </w:t>
+      </w:r>
+      <w:proofErr w:type="spellStart"/>
+      <w:r>
+        <w:t>quis</w:t>
+      </w:r>
+      <w:proofErr w:type="spellEnd"/>
+      <w:r>
+        <w:t xml:space="preserve"> </w:t>
+      </w:r>
+      <w:proofErr w:type="spellStart"/>
+      <w:r>
+        <w:t>nostrud</w:t>
+      </w:r>
+      <w:proofErr w:type="spellEnd"/>
+      <w:r>
+        <w:t xml:space="preserve"> exercitation </w:t>
+      </w:r>
+      <w:proofErr w:type="spellStart"/>
+      <w:r>
+        <w:t>ullamco</w:t>
+      </w:r>
+      <w:proofErr w:type="spellEnd"/>
+      <w:r>
+        <w:t xml:space="preserve"> </w:t>
+      </w:r>
+      <w:proofErr w:type="spellStart"/>
+      <w:r>
+        <w:t>laboris</w:t>
+      </w:r>
+      <w:proofErr w:type="spellEnd"/>
+      <w:r>
+        <w:t xml:space="preserve"> nisi </w:t>
+      </w:r>
+      <w:proofErr w:type="spellStart"/>
+      <w:r>
+        <w:t>ut</w:t>
+      </w:r>
+      <w:proofErr w:type="spellEnd"/>
+      <w:r>
+        <w:t xml:space="preserve"> </w:t>
+      </w:r>
+      <w:proofErr w:type="spellStart"/>
+      <w:r>
+        <w:t>aliquip</w:t>
+      </w:r>
+      <w:proofErr w:type="spellEnd"/>
+      <w:r>
+        <w:t xml:space="preserve"> ex </w:t>
+      </w:r>
+      <w:proofErr w:type="spellStart"/>
+      <w:r>
+        <w:t>ea</w:t>
+      </w:r>
+      <w:proofErr w:type="spellEnd"/>
+      <w:r>
+        <w:t xml:space="preserve"> </w:t>
+      </w:r>
+      <w:proofErr w:type="spellStart"/>
+      <w:r>
+        <w:t>commodo</w:t>
+      </w:r>
+      <w:proofErr w:type="spellEnd"/>
+      <w:r>
+        <w:t xml:space="preserve"> </w:t>
+      </w:r>
+      <w:proofErr w:type="spellStart"/>
+      <w:r>
+        <w:t>consequat</w:t>
+      </w:r>
+      <w:proofErr w:type="spellEnd"/>
+      <w:r>
+        <w:t xml:space="preserve">. Duis </w:t>
+      </w:r>
+      <w:proofErr w:type="spellStart"/>
+      <w:r>
+        <w:t>aute</w:t>
+      </w:r>
+      <w:proofErr w:type="spellEnd"/>
+      <w:r>
+        <w:t xml:space="preserve"> </w:t>
+      </w:r>
+      <w:proofErr w:type="spellStart"/>
+      <w:r>
+        <w:t>irure</w:t>
+      </w:r>
+      <w:proofErr w:type="spellEnd"/>
+      <w:r>
+        <w:t xml:space="preserve"> dolor in </w:t>
+      </w:r>
+      <w:proofErr w:type="spellStart"/>
+      <w:r>
+        <w:t>reprehenderit</w:t>
+      </w:r>
+      <w:proofErr w:type="spellEnd"/>
+      <w:r>
+        <w:t xml:space="preserve"> in </w:t>
+      </w:r>
+      <w:proofErr w:type="spellStart"/>
+      <w:r>
+        <w:t>voluptate</w:t>
+      </w:r>
+      <w:proofErr w:type="spellEnd"/>
+      <w:r>
+        <w:t xml:space="preserve"> </w:t>
+      </w:r>
+      <w:proofErr w:type="spellStart"/>
+      <w:r>
+        <w:t>velit</w:t>
+      </w:r>
+      <w:proofErr w:type="spellEnd"/>
+      <w:r>
+        <w:t xml:space="preserve"> </w:t>
+      </w:r>
+      <w:proofErr w:type="spellStart"/>
+      <w:r>
+        <w:t>esse</w:t>
+      </w:r>
+      <w:proofErr w:type="spellEnd"/>
+      <w:r>
+        <w:t xml:space="preserve"> </w:t>
+      </w:r>
+      <w:proofErr w:type="spellStart"/>
+      <w:r>
+        <w:t>cillum</w:t>
+      </w:r>
+      <w:proofErr w:type="spellEnd"/>
+      <w:r>
+        <w:t xml:space="preserve"> dolore </w:t>
+      </w:r>
+      <w:proofErr w:type="spellStart"/>
+      <w:r>
+        <w:t>eu</w:t>
+      </w:r>
+      <w:proofErr w:type="spellEnd"/>
+      <w:r>
+        <w:t xml:space="preserve"> </w:t>
+      </w:r>
+      <w:proofErr w:type="spellStart"/>
+      <w:r>
+        <w:t>fugiat</w:t>
+      </w:r>
+      <w:proofErr w:type="spellEnd"/>
+      <w:r>
+        <w:t xml:space="preserve"> </w:t>
+      </w:r>
+      <w:proofErr w:type="spellStart"/>
+      <w:r>
+        <w:t>nulla</w:t>
+      </w:r>
+      <w:proofErr w:type="spellEnd"/>
+      <w:r>
+        <w:t xml:space="preserve"> </w:t>
+      </w:r>
+      <w:proofErr w:type="spellStart"/>
+      <w:r>
+        <w:t>pariatur</w:t>
+      </w:r>
+      <w:proofErr w:type="spellEnd"/>
+      <w:r>
+        <w:t xml:space="preserve">. </w:t>
+      </w:r>
+      <w:proofErr w:type="spellStart"/>
+      <w:r>
+        <w:t>Excepteur</w:t>
+      </w:r>
+      <w:proofErr w:type="spellEnd"/>
+      <w:r>
+        <w:t xml:space="preserve"> </w:t>
+      </w:r>
+      <w:proofErr w:type="spellStart"/>
+      <w:r>
+        <w:t>sint</w:t>
+      </w:r>
+      <w:proofErr w:type="spellEnd"/>
+      <w:r>
+        <w:t xml:space="preserve"> </w:t>
+      </w:r>
+      <w:proofErr w:type="spellStart"/>
+      <w:r>
+        <w:t>occaecat</w:t>
+      </w:r>
+      <w:proofErr w:type="spellEnd"/>
+      <w:r>
+        <w:t xml:space="preserve"> </w:t>
+      </w:r>
+      <w:proofErr w:type="spellStart"/>
+      <w:r>
+        <w:t>cupidatat</w:t>
+      </w:r>
+      <w:proofErr w:type="spellEnd"/>
+      <w:r>
+        <w:t xml:space="preserve"> non </w:t>
+      </w:r>
+      <w:proofErr w:type="spellStart"/>
+      <w:r>
+        <w:t>proident</w:t>
+      </w:r>
+      <w:proofErr w:type="spellEnd"/>
+      <w:r>
+        <w:t xml:space="preserve">, sunt in culpa qui </w:t>
+      </w:r>
+      <w:proofErr w:type="spellStart"/>
+      <w:r>
+        <w:t>officia</w:t>
+      </w:r>
+      <w:proofErr w:type="spellEnd"/>
+      <w:r>
+        <w:t xml:space="preserve"> </w:t>
+      </w:r>
+      <w:proofErr w:type="spellStart"/>
+      <w:r>
+        <w:t>deserunt</w:t>
+      </w:r>
+      <w:proofErr w:type="spellEnd"/>
+      <w:r>
+        <w:t xml:space="preserve"> </w:t>
+      </w:r>
+      <w:proofErr w:type="spellStart"/>
+      <w:r>
+        <w:t>mollit</w:t>
+      </w:r>
+      <w:proofErr w:type="spellEnd"/>
+      <w:r>
+        <w:t xml:space="preserve"> </w:t>
+      </w:r>
+      <w:proofErr w:type="spellStart"/>
+      <w:r>
+        <w:t>anim</w:t>
+      </w:r>
+      <w:proofErr w:type="spellEnd"/>
+      <w:r>
+        <w:t xml:space="preserve"> id </w:t>
+      </w:r>
+      <w:proofErr w:type="spellStart"/>
+      <w:r>
+        <w:t>est</w:t>
+      </w:r>
+      <w:proofErr w:type="spellEnd"/>
+      <w:r>
+        <w:t xml:space="preserve"> </w:t>
+      </w:r>
+      <w:proofErr w:type="spellStart"/>
+      <w:r>
+        <w:t>laborum</w:t>
+      </w:r>
+      <w:proofErr w:type="spellEnd"/>
+      <w:r>
+        <w:t>.</w:t>
+      </w:r>
+      <w:bookmarkStart w:id="1" w:name="_GoBack"/>
+      <w:bookmarkEnd w:id="1"/>
+    </w:p>
+    <w:p>
+      <w:pPr>
         <w:pStyle w:val="Heading1"/>
       </w:pPr>
-      <w:bookmarkStart w:id="0" w:name="hello"/>
-      <w:r>
+      <w:r>
+        <w:lastRenderedPageBreak/>
         <w:t>Hello</w:t>
       </w:r>
       <w:bookmarkEnd w:id="0"/>
@@ -30,11 +417,11 @@
       <w:pPr>
         <w:pStyle w:val="Heading2"/>
       </w:pPr>
-      <w:bookmarkStart w:id="1" w:name="there"/>
+      <w:bookmarkStart w:id="2" w:name="there"/>
       <w:r>
         <w:t>There</w:t>
       </w:r>
-      <w:bookmarkEnd w:id="1"/>
+      <w:bookmarkEnd w:id="2"/>
     </w:p>
     <w:p>
       <w:pPr>
@@ -85,8 +472,6 @@
       <w:r>
         <w:t>Research</w:t>
       </w:r>
-      <w:bookmarkStart w:id="2" w:name="_GoBack"/>
-      <w:bookmarkEnd w:id="2"/>
     </w:p>
     <w:p>
       <w:pPr>
@@ -197,10 +582,7 @@
         <w:footnoteRef/>
       </w:r>
       <w:r>
-        <w:t xml:space="preserve"> </w:t>
-      </w:r>
-      <w:r>
-        <w:t>This is a very long note.</w:t>
+        <w:t xml:space="preserve"> This is a very long note.</w:t>
       </w:r>
     </w:p>
   </w:footnote>
@@ -575,7 +957,7 @@
       </w:pPr>
     </w:pPrDefault>
   </w:docDefaults>
-  <w:latentStyles w:defLockedState="0" w:defUIPriority="0" w:defSemiHidden="0" w:defUnhideWhenUsed="0" w:defQFormat="0" w:count="377">
+  <w:latentStyles w:defLockedState="0" w:defUIPriority="0" w:defSemiHidden="0" w:defUnhideWhenUsed="0" w:defQFormat="0" w:count="376">
     <w:lsdException w:name="heading 4" w:semiHidden="1" w:unhideWhenUsed="1"/>
     <w:lsdException w:name="index 1" w:semiHidden="1" w:unhideWhenUsed="1"/>
     <w:lsdException w:name="index 2" w:semiHidden="1" w:unhideWhenUsed="1"/>
@@ -626,6 +1008,7 @@
     <w:lsdException w:name="List Number 3" w:semiHidden="1" w:unhideWhenUsed="1"/>
     <w:lsdException w:name="List Number 4" w:semiHidden="1" w:unhideWhenUsed="1"/>
     <w:lsdException w:name="List Number 5" w:semiHidden="1" w:unhideWhenUsed="1"/>
+    <w:lsdException w:name="Title" w:qFormat="1"/>
     <w:lsdException w:name="Closing" w:semiHidden="1" w:unhideWhenUsed="1"/>
     <w:lsdException w:name="Signature" w:semiHidden="1" w:unhideWhenUsed="1"/>
     <w:lsdException w:name="Default Paragraph Font" w:semiHidden="1" w:unhideWhenUsed="1"/>
@@ -638,7 +1021,7 @@
     <w:lsdException w:name="List Continue 5" w:semiHidden="1" w:unhideWhenUsed="1"/>
     <w:lsdException w:name="Message Header" w:semiHidden="1" w:unhideWhenUsed="1"/>
     <w:lsdException w:name="Salutation" w:semiHidden="1" w:unhideWhenUsed="1"/>
-    <w:lsdException w:name="Date" w:semiHidden="1" w:unhideWhenUsed="1"/>
+    <w:lsdException w:name="Date" w:semiHidden="1" w:unhideWhenUsed="1" w:qFormat="1"/>
     <w:lsdException w:name="Body Text 3" w:semiHidden="1" w:unhideWhenUsed="1"/>
     <w:lsdException w:name="Body Text Indent 2" w:semiHidden="1" w:unhideWhenUsed="1"/>
     <w:lsdException w:name="Body Text Indent 3" w:semiHidden="1" w:unhideWhenUsed="1"/>
@@ -713,6 +1096,13 @@
     <w:lsdException w:name="Table Theme" w:semiHidden="1" w:unhideWhenUsed="1"/>
     <w:lsdException w:name="Placeholder Text" w:semiHidden="1"/>
     <w:lsdException w:name="Light Shading"/>
+    <w:lsdException w:name="Light List"/>
+    <w:lsdException w:name="Light Grid"/>
+    <w:lsdException w:name="Medium Shading 1"/>
+    <w:lsdException w:name="Medium Shading 2"/>
+    <w:lsdException w:name="Medium List 1"/>
+    <w:lsdException w:name="Medium List 2"/>
+    <w:lsdException w:name="Medium Grid 1"/>
     <w:lsdException w:name="Medium Grid 2"/>
     <w:lsdException w:name="Medium Grid 3"/>
     <w:lsdException w:name="Dark List"/>
@@ -906,7 +1296,6 @@
     <w:lsdException w:name="Hashtag" w:semiHidden="1" w:uiPriority="99" w:unhideWhenUsed="1"/>
     <w:lsdException w:name="Unresolved Mention" w:semiHidden="1" w:uiPriority="99" w:unhideWhenUsed="1"/>
     <w:lsdException w:name="Smart Link" w:semiHidden="1" w:uiPriority="99" w:unhideWhenUsed="1"/>
-    <w:lsdException w:name="Smart Link Error" w:semiHidden="1" w:uiPriority="99" w:unhideWhenUsed="1"/>
   </w:latentStyles>
   <w:style w:type="paragraph" w:default="1" w:styleId="Normal">
     <w:name w:val="Normal"/>
@@ -918,10 +1307,11 @@
     <w:next w:val="BodyText"/>
     <w:uiPriority w:val="9"/>
     <w:qFormat/>
-    <w:rsid w:val="00295C9C"/>
+    <w:rsid w:val="00400C13"/>
     <w:pPr>
       <w:keepNext/>
       <w:keepLines/>
+      <w:pageBreakBefore/>
       <w:spacing w:before="480" w:after="0"/>
       <w:outlineLvl w:val="0"/>
     </w:pPr>
@@ -1094,6 +1484,7 @@
   <w:style w:type="character" w:default="1" w:styleId="DefaultParagraphFont">
     <w:name w:val="Default Paragraph Font"/>
     <w:uiPriority w:val="1"/>
+    <w:semiHidden/>
     <w:unhideWhenUsed/>
   </w:style>
   <w:style w:type="table" w:default="1" w:styleId="TableNormal">
@@ -1155,19 +1546,19 @@
     <w:name w:val="Title"/>
     <w:basedOn w:val="Normal"/>
     <w:next w:val="BodyText"/>
+    <w:link w:val="TitleChar"/>
     <w:qFormat/>
+    <w:rsid w:val="00362EE1"/>
     <w:pPr>
       <w:keepNext/>
       <w:keepLines/>
-      <w:spacing w:before="480" w:after="240"/>
-      <w:jc w:val="center"/>
+      <w:spacing w:before="480" w:after="0"/>
     </w:pPr>
     <w:rPr>
-      <w:rFonts w:asciiTheme="majorHAnsi" w:eastAsiaTheme="majorEastAsia" w:hAnsiTheme="majorHAnsi" w:cstheme="majorBidi"/>
+      <w:rFonts w:ascii="Yu Gothic UI Semibold" w:eastAsia="Yu Gothic UI Semibold" w:hAnsi="Yu Gothic UI Semibold" w:cstheme="majorBidi"/>
       <w:b/>
       <w:bCs/>
-      <w:color w:val="345A8A" w:themeColor="accent1" w:themeShade="B5"/>
-      <w:sz w:val="36"/>
+      <w:sz w:val="40"/>
       <w:szCs w:val="36"/>
     </w:rPr>
   </w:style>
@@ -1176,8 +1567,9 @@
     <w:basedOn w:val="Title"/>
     <w:next w:val="BodyText"/>
     <w:qFormat/>
+    <w:rsid w:val="00400C13"/>
     <w:pPr>
-      <w:spacing w:before="240"/>
+      <w:spacing w:before="0"/>
     </w:pPr>
     <w:rPr>
       <w:sz w:val="30"/>
@@ -1188,33 +1580,45 @@
     <w:name w:val="Author"/>
     <w:next w:val="BodyText"/>
     <w:qFormat/>
+    <w:rsid w:val="00362EE1"/>
     <w:pPr>
       <w:keepNext/>
       <w:keepLines/>
-      <w:jc w:val="center"/>
+      <w:spacing w:before="1440"/>
     </w:pPr>
+    <w:rPr>
+      <w:rFonts w:ascii="Yu Gothic Medium" w:hAnsi="Yu Gothic Medium"/>
+      <w:sz w:val="32"/>
+    </w:rPr>
   </w:style>
   <w:style w:type="paragraph" w:styleId="Date">
     <w:name w:val="Date"/>
     <w:next w:val="BodyText"/>
+    <w:link w:val="DateChar"/>
     <w:qFormat/>
+    <w:rsid w:val="00FE6595"/>
     <w:pPr>
       <w:keepNext/>
       <w:keepLines/>
-      <w:jc w:val="center"/>
     </w:pPr>
+    <w:rPr>
+      <w:rFonts w:ascii="Yu Gothic UI Semilight" w:hAnsi="Yu Gothic UI Semilight"/>
+      <w:sz w:val="20"/>
+    </w:rPr>
   </w:style>
   <w:style w:type="paragraph" w:customStyle="1" w:styleId="Abstract">
     <w:name w:val="Abstract"/>
     <w:basedOn w:val="Normal"/>
     <w:next w:val="BodyText"/>
     <w:qFormat/>
+    <w:rsid w:val="008A3F03"/>
     <w:pPr>
       <w:keepNext/>
       <w:keepLines/>
-      <w:spacing w:before="300" w:after="300"/>
+      <w:spacing w:before="960" w:after="300"/>
     </w:pPr>
     <w:rPr>
+      <w:rFonts w:ascii="Yu Gothic" w:hAnsi="Yu Gothic"/>
       <w:sz w:val="20"/>
       <w:szCs w:val="20"/>
     </w:rPr>
@@ -1665,6 +2069,29 @@
     <w:rPr>
       <w:rFonts w:ascii="Consolas" w:hAnsi="Consolas"/>
       <w:sz w:val="22"/>
+    </w:rPr>
+  </w:style>
+  <w:style w:type="character" w:customStyle="1" w:styleId="TitleChar">
+    <w:name w:val="Title Char"/>
+    <w:basedOn w:val="DefaultParagraphFont"/>
+    <w:link w:val="Title"/>
+    <w:rsid w:val="00362EE1"/>
+    <w:rPr>
+      <w:rFonts w:ascii="Yu Gothic UI Semibold" w:eastAsia="Yu Gothic UI Semibold" w:hAnsi="Yu Gothic UI Semibold" w:cstheme="majorBidi"/>
+      <w:b/>
+      <w:bCs/>
+      <w:sz w:val="40"/>
+      <w:szCs w:val="36"/>
+    </w:rPr>
+  </w:style>
+  <w:style w:type="character" w:customStyle="1" w:styleId="DateChar">
+    <w:name w:val="Date Char"/>
+    <w:basedOn w:val="DefaultParagraphFont"/>
+    <w:link w:val="Date"/>
+    <w:rsid w:val="00FE6595"/>
+    <w:rPr>
+      <w:rFonts w:ascii="Yu Gothic UI Semilight" w:hAnsi="Yu Gothic UI Semilight"/>
+      <w:sz w:val="20"/>
     </w:rPr>
   </w:style>
 </w:styles>
@@ -1993,7 +2420,7 @@
 </file>
 
 <file path=customXml/itemProps1.xml><?xml version="1.0" encoding="utf-8"?>
-<ds:datastoreItem xmlns:ds="http://schemas.openxmlformats.org/officeDocument/2006/customXml" ds:itemID="{2B9239D4-9A05-4D5D-AFB1-5C2BF0F05261}">
+<ds:datastoreItem xmlns:ds="http://schemas.openxmlformats.org/officeDocument/2006/customXml" ds:itemID="{A051E7B4-226C-42A1-A5A8-D0FC3DCFFD09}">
   <ds:schemaRefs>
     <ds:schemaRef ds:uri="http://schemas.openxmlformats.org/officeDocument/2006/bibliography"/>
   </ds:schemaRefs>

</xml_diff>